<commit_message>
Criação api para Backend via Adonis
</commit_message>
<xml_diff>
--- a/Docs/Documentação Projeto Agenda.docx
+++ b/Docs/Documentação Projeto Agenda.docx
@@ -61,17 +61,21 @@
       <w:pPr>
         <w:ind w:left="708"/>
       </w:pPr>
+      <w:proofErr w:type="spellStart"/>
       <w:r>
         <w:t>Contacts</w:t>
       </w:r>
+      <w:proofErr w:type="spellEnd"/>
     </w:p>
     <w:p>
       <w:pPr>
         <w:ind w:left="708"/>
       </w:pPr>
+      <w:proofErr w:type="spellStart"/>
       <w:r>
         <w:t>Calendar</w:t>
       </w:r>
+      <w:proofErr w:type="spellEnd"/>
     </w:p>
     <w:p>
       <w:pPr>
@@ -96,16 +100,26 @@
       <w:pPr>
         <w:ind w:left="708"/>
       </w:pPr>
-      <w:r>
-        <w:t>Notation(apontamentos)</w:t>
+      <w:proofErr w:type="spellStart"/>
+      <w:r>
+        <w:t>Notation</w:t>
+      </w:r>
+      <w:proofErr w:type="spellEnd"/>
+      <w:r>
+        <w:t>(apontamentos)</w:t>
       </w:r>
     </w:p>
     <w:p>
       <w:pPr>
         <w:ind w:left="708"/>
       </w:pPr>
-      <w:r>
-        <w:t>ItemProvider (Itens a prover)</w:t>
+      <w:proofErr w:type="spellStart"/>
+      <w:r>
+        <w:t>ItemProvider</w:t>
+      </w:r>
+      <w:proofErr w:type="spellEnd"/>
+      <w:r>
+        <w:t xml:space="preserve"> (Itens a prover)</w:t>
       </w:r>
     </w:p>
     <w:p/>
@@ -118,8 +132,13 @@
         </w:numPr>
       </w:pPr>
       <w:r>
-        <w:t>Instalação Backend</w:t>
-      </w:r>
+        <w:t xml:space="preserve">Instalação </w:t>
+      </w:r>
+      <w:proofErr w:type="spellStart"/>
+      <w:r>
+        <w:t>Backend</w:t>
+      </w:r>
+      <w:proofErr w:type="spellEnd"/>
     </w:p>
     <w:p>
       <w:pPr>
@@ -206,8 +225,42 @@
           <w:szCs w:val="24"/>
           <w:lang w:eastAsia="pt-BR"/>
         </w:rPr>
-        <w:t>comando: npm init</w:t>
-      </w:r>
+        <w:t xml:space="preserve">comando: </w:t>
+      </w:r>
+      <w:proofErr w:type="spellStart"/>
+      <w:r>
+        <w:rPr>
+          <w:rFonts w:ascii="Segoe UI" w:eastAsia="Times New Roman" w:hAnsi="Segoe UI" w:cs="Segoe UI"/>
+          <w:color w:val="24292F"/>
+          <w:sz w:val="24"/>
+          <w:szCs w:val="24"/>
+          <w:lang w:eastAsia="pt-BR"/>
+        </w:rPr>
+        <w:t>npm</w:t>
+      </w:r>
+      <w:proofErr w:type="spellEnd"/>
+      <w:r>
+        <w:rPr>
+          <w:rFonts w:ascii="Segoe UI" w:eastAsia="Times New Roman" w:hAnsi="Segoe UI" w:cs="Segoe UI"/>
+          <w:color w:val="24292F"/>
+          <w:sz w:val="24"/>
+          <w:szCs w:val="24"/>
+          <w:lang w:eastAsia="pt-BR"/>
+        </w:rPr>
+        <w:t xml:space="preserve"> </w:t>
+      </w:r>
+      <w:proofErr w:type="spellStart"/>
+      <w:r>
+        <w:rPr>
+          <w:rFonts w:ascii="Segoe UI" w:eastAsia="Times New Roman" w:hAnsi="Segoe UI" w:cs="Segoe UI"/>
+          <w:color w:val="24292F"/>
+          <w:sz w:val="24"/>
+          <w:szCs w:val="24"/>
+          <w:lang w:eastAsia="pt-BR"/>
+        </w:rPr>
+        <w:t>init</w:t>
+      </w:r>
+      <w:proofErr w:type="spellEnd"/>
       <w:r>
         <w:rPr>
           <w:rFonts w:ascii="Segoe UI" w:eastAsia="Times New Roman" w:hAnsi="Segoe UI" w:cs="Segoe UI"/>
@@ -226,8 +279,64 @@
           <w:szCs w:val="24"/>
           <w:lang w:eastAsia="pt-BR"/>
         </w:rPr>
-        <w:t>comando: npm install express</w:t>
-      </w:r>
+        <w:t xml:space="preserve">comando: </w:t>
+      </w:r>
+      <w:proofErr w:type="spellStart"/>
+      <w:r>
+        <w:rPr>
+          <w:rFonts w:ascii="Segoe UI" w:eastAsia="Times New Roman" w:hAnsi="Segoe UI" w:cs="Segoe UI"/>
+          <w:color w:val="24292F"/>
+          <w:sz w:val="24"/>
+          <w:szCs w:val="24"/>
+          <w:lang w:eastAsia="pt-BR"/>
+        </w:rPr>
+        <w:t>npm</w:t>
+      </w:r>
+      <w:proofErr w:type="spellEnd"/>
+      <w:r>
+        <w:rPr>
+          <w:rFonts w:ascii="Segoe UI" w:eastAsia="Times New Roman" w:hAnsi="Segoe UI" w:cs="Segoe UI"/>
+          <w:color w:val="24292F"/>
+          <w:sz w:val="24"/>
+          <w:szCs w:val="24"/>
+          <w:lang w:eastAsia="pt-BR"/>
+        </w:rPr>
+        <w:t xml:space="preserve"> </w:t>
+      </w:r>
+      <w:proofErr w:type="spellStart"/>
+      <w:r>
+        <w:rPr>
+          <w:rFonts w:ascii="Segoe UI" w:eastAsia="Times New Roman" w:hAnsi="Segoe UI" w:cs="Segoe UI"/>
+          <w:color w:val="24292F"/>
+          <w:sz w:val="24"/>
+          <w:szCs w:val="24"/>
+          <w:lang w:eastAsia="pt-BR"/>
+        </w:rPr>
+        <w:t>install</w:t>
+      </w:r>
+      <w:proofErr w:type="spellEnd"/>
+      <w:r>
+        <w:rPr>
+          <w:rFonts w:ascii="Segoe UI" w:eastAsia="Times New Roman" w:hAnsi="Segoe UI" w:cs="Segoe UI"/>
+          <w:color w:val="24292F"/>
+          <w:sz w:val="24"/>
+          <w:szCs w:val="24"/>
+          <w:lang w:eastAsia="pt-BR"/>
+        </w:rPr>
+        <w:t xml:space="preserve"> </w:t>
+      </w:r>
+      <w:proofErr w:type="spellStart"/>
+      <w:r>
+        <w:rPr>
+          <w:rFonts w:ascii="Segoe UI" w:eastAsia="Times New Roman" w:hAnsi="Segoe UI" w:cs="Segoe UI"/>
+          <w:color w:val="24292F"/>
+          <w:sz w:val="24"/>
+          <w:szCs w:val="24"/>
+          <w:lang w:eastAsia="pt-BR"/>
+        </w:rPr>
+        <w:t>express</w:t>
+      </w:r>
+      <w:proofErr w:type="spellEnd"/>
       <w:r>
         <w:rPr>
           <w:rFonts w:ascii="Segoe UI" w:eastAsia="Times New Roman" w:hAnsi="Segoe UI" w:cs="Segoe UI"/>
@@ -239,25 +348,203 @@
         <w:br/>
         <w:t xml:space="preserve">comando: </w:t>
       </w:r>
-      <w:r>
-        <w:rPr>
-          <w:rFonts w:ascii="Segoe UI" w:eastAsia="Times New Roman" w:hAnsi="Segoe UI" w:cs="Segoe UI"/>
-          <w:color w:val="24292F"/>
-          <w:sz w:val="24"/>
-          <w:szCs w:val="24"/>
-          <w:lang w:eastAsia="pt-BR"/>
-        </w:rPr>
-        <w:t>npm install -g typescript</w:t>
-      </w:r>
-      <w:r>
-        <w:rPr>
-          <w:rFonts w:ascii="Segoe UI" w:eastAsia="Times New Roman" w:hAnsi="Segoe UI" w:cs="Segoe UI"/>
-          <w:color w:val="24292F"/>
-          <w:sz w:val="24"/>
-          <w:szCs w:val="24"/>
-          <w:lang w:eastAsia="pt-BR"/>
-        </w:rPr>
-        <w:t>(instalação do typescript)</w:t>
+      <w:proofErr w:type="spellStart"/>
+      <w:r>
+        <w:rPr>
+          <w:rFonts w:ascii="Segoe UI" w:eastAsia="Times New Roman" w:hAnsi="Segoe UI" w:cs="Segoe UI"/>
+          <w:color w:val="24292F"/>
+          <w:sz w:val="24"/>
+          <w:szCs w:val="24"/>
+          <w:lang w:eastAsia="pt-BR"/>
+        </w:rPr>
+        <w:t>npm</w:t>
+      </w:r>
+      <w:proofErr w:type="spellEnd"/>
+      <w:r>
+        <w:rPr>
+          <w:rFonts w:ascii="Segoe UI" w:eastAsia="Times New Roman" w:hAnsi="Segoe UI" w:cs="Segoe UI"/>
+          <w:color w:val="24292F"/>
+          <w:sz w:val="24"/>
+          <w:szCs w:val="24"/>
+          <w:lang w:eastAsia="pt-BR"/>
+        </w:rPr>
+        <w:t xml:space="preserve"> </w:t>
+      </w:r>
+      <w:proofErr w:type="spellStart"/>
+      <w:r>
+        <w:rPr>
+          <w:rFonts w:ascii="Segoe UI" w:eastAsia="Times New Roman" w:hAnsi="Segoe UI" w:cs="Segoe UI"/>
+          <w:color w:val="24292F"/>
+          <w:sz w:val="24"/>
+          <w:szCs w:val="24"/>
+          <w:lang w:eastAsia="pt-BR"/>
+        </w:rPr>
+        <w:t>install</w:t>
+      </w:r>
+      <w:proofErr w:type="spellEnd"/>
+      <w:r>
+        <w:rPr>
+          <w:rFonts w:ascii="Segoe UI" w:eastAsia="Times New Roman" w:hAnsi="Segoe UI" w:cs="Segoe UI"/>
+          <w:color w:val="24292F"/>
+          <w:sz w:val="24"/>
+          <w:szCs w:val="24"/>
+          <w:lang w:eastAsia="pt-BR"/>
+        </w:rPr>
+        <w:t xml:space="preserve"> @types/express</w:t>
+      </w:r>
+      <w:r>
+        <w:rPr>
+          <w:rFonts w:ascii="Segoe UI" w:eastAsia="Times New Roman" w:hAnsi="Segoe UI" w:cs="Segoe UI"/>
+          <w:color w:val="24292F"/>
+          <w:sz w:val="24"/>
+          <w:szCs w:val="24"/>
+          <w:lang w:eastAsia="pt-BR"/>
+        </w:rPr>
+        <w:br/>
+        <w:t xml:space="preserve">comando: </w:t>
+      </w:r>
+      <w:proofErr w:type="spellStart"/>
+      <w:r>
+        <w:rPr>
+          <w:rFonts w:ascii="Consolas" w:hAnsi="Consolas"/>
+          <w:color w:val="CCCCCC"/>
+          <w:sz w:val="21"/>
+          <w:szCs w:val="21"/>
+          <w:shd w:val="clear" w:color="auto" w:fill="252526"/>
+        </w:rPr>
+        <w:t>npm</w:t>
+      </w:r>
+      <w:proofErr w:type="spellEnd"/>
+      <w:r>
+        <w:rPr>
+          <w:rFonts w:ascii="Consolas" w:hAnsi="Consolas"/>
+          <w:color w:val="CCCCCC"/>
+          <w:sz w:val="21"/>
+          <w:szCs w:val="21"/>
+          <w:shd w:val="clear" w:color="auto" w:fill="252526"/>
+        </w:rPr>
+        <w:t xml:space="preserve"> i --</w:t>
+      </w:r>
+      <w:proofErr w:type="spellStart"/>
+      <w:r>
+        <w:rPr>
+          <w:rFonts w:ascii="Consolas" w:hAnsi="Consolas"/>
+          <w:color w:val="CCCCCC"/>
+          <w:sz w:val="21"/>
+          <w:szCs w:val="21"/>
+          <w:shd w:val="clear" w:color="auto" w:fill="252526"/>
+        </w:rPr>
+        <w:t>save-dev</w:t>
+      </w:r>
+      <w:proofErr w:type="spellEnd"/>
+      <w:r>
+        <w:rPr>
+          <w:rFonts w:ascii="Consolas" w:hAnsi="Consolas"/>
+          <w:color w:val="CCCCCC"/>
+          <w:sz w:val="21"/>
+          <w:szCs w:val="21"/>
+          <w:shd w:val="clear" w:color="auto" w:fill="252526"/>
+        </w:rPr>
+        <w:t xml:space="preserve"> @types/node</w:t>
+      </w:r>
+      <w:r>
+        <w:rPr>
+          <w:rFonts w:ascii="Segoe UI" w:eastAsia="Times New Roman" w:hAnsi="Segoe UI" w:cs="Segoe UI"/>
+          <w:color w:val="24292F"/>
+          <w:sz w:val="24"/>
+          <w:szCs w:val="24"/>
+          <w:lang w:eastAsia="pt-BR"/>
+        </w:rPr>
+        <w:br/>
+        <w:t xml:space="preserve">comando: </w:t>
+      </w:r>
+      <w:proofErr w:type="spellStart"/>
+      <w:r>
+        <w:rPr>
+          <w:rFonts w:ascii="Segoe UI" w:eastAsia="Times New Roman" w:hAnsi="Segoe UI" w:cs="Segoe UI"/>
+          <w:color w:val="24292F"/>
+          <w:sz w:val="24"/>
+          <w:szCs w:val="24"/>
+          <w:lang w:eastAsia="pt-BR"/>
+        </w:rPr>
+        <w:t>npm</w:t>
+      </w:r>
+      <w:proofErr w:type="spellEnd"/>
+      <w:r>
+        <w:rPr>
+          <w:rFonts w:ascii="Segoe UI" w:eastAsia="Times New Roman" w:hAnsi="Segoe UI" w:cs="Segoe UI"/>
+          <w:color w:val="24292F"/>
+          <w:sz w:val="24"/>
+          <w:szCs w:val="24"/>
+          <w:lang w:eastAsia="pt-BR"/>
+        </w:rPr>
+        <w:t xml:space="preserve"> </w:t>
+      </w:r>
+      <w:proofErr w:type="spellStart"/>
+      <w:r>
+        <w:rPr>
+          <w:rFonts w:ascii="Segoe UI" w:eastAsia="Times New Roman" w:hAnsi="Segoe UI" w:cs="Segoe UI"/>
+          <w:color w:val="24292F"/>
+          <w:sz w:val="24"/>
+          <w:szCs w:val="24"/>
+          <w:lang w:eastAsia="pt-BR"/>
+        </w:rPr>
+        <w:t>install</w:t>
+      </w:r>
+      <w:proofErr w:type="spellEnd"/>
+      <w:r>
+        <w:rPr>
+          <w:rFonts w:ascii="Segoe UI" w:eastAsia="Times New Roman" w:hAnsi="Segoe UI" w:cs="Segoe UI"/>
+          <w:color w:val="24292F"/>
+          <w:sz w:val="24"/>
+          <w:szCs w:val="24"/>
+          <w:lang w:eastAsia="pt-BR"/>
+        </w:rPr>
+        <w:t xml:space="preserve"> -g </w:t>
+      </w:r>
+      <w:proofErr w:type="spellStart"/>
+      <w:r>
+        <w:rPr>
+          <w:rFonts w:ascii="Segoe UI" w:eastAsia="Times New Roman" w:hAnsi="Segoe UI" w:cs="Segoe UI"/>
+          <w:color w:val="24292F"/>
+          <w:sz w:val="24"/>
+          <w:szCs w:val="24"/>
+          <w:lang w:eastAsia="pt-BR"/>
+        </w:rPr>
+        <w:t>typescript</w:t>
+      </w:r>
+      <w:proofErr w:type="spellEnd"/>
+      <w:r>
+        <w:rPr>
+          <w:rFonts w:ascii="Segoe UI" w:eastAsia="Times New Roman" w:hAnsi="Segoe UI" w:cs="Segoe UI"/>
+          <w:color w:val="24292F"/>
+          <w:sz w:val="24"/>
+          <w:szCs w:val="24"/>
+          <w:lang w:eastAsia="pt-BR"/>
+        </w:rPr>
+        <w:t xml:space="preserve">(instalação do </w:t>
+      </w:r>
+      <w:proofErr w:type="spellStart"/>
+      <w:r>
+        <w:rPr>
+          <w:rFonts w:ascii="Segoe UI" w:eastAsia="Times New Roman" w:hAnsi="Segoe UI" w:cs="Segoe UI"/>
+          <w:color w:val="24292F"/>
+          <w:sz w:val="24"/>
+          <w:szCs w:val="24"/>
+          <w:lang w:eastAsia="pt-BR"/>
+        </w:rPr>
+        <w:t>typescript</w:t>
+      </w:r>
+      <w:proofErr w:type="spellEnd"/>
+      <w:r>
+        <w:rPr>
+          <w:rFonts w:ascii="Segoe UI" w:eastAsia="Times New Roman" w:hAnsi="Segoe UI" w:cs="Segoe UI"/>
+          <w:color w:val="24292F"/>
+          <w:sz w:val="24"/>
+          <w:szCs w:val="24"/>
+          <w:lang w:eastAsia="pt-BR"/>
+        </w:rPr>
+        <w:t>)</w:t>
       </w:r>
       <w:r>
         <w:rPr>
@@ -278,8 +565,9 @@
           <w:szCs w:val="20"/>
           <w:shd w:val="clear" w:color="auto" w:fill="202225"/>
         </w:rPr>
-        <w:t> Set-ExecutionPolicy Unrestricted</w:t>
-      </w:r>
+        <w:t> Set-</w:t>
+      </w:r>
+      <w:proofErr w:type="spellStart"/>
       <w:r>
         <w:rPr>
           <w:rFonts w:ascii="Open Sans" w:hAnsi="Open Sans" w:cs="Open Sans"/>
@@ -288,6 +576,39 @@
           <w:szCs w:val="20"/>
           <w:shd w:val="clear" w:color="auto" w:fill="202225"/>
         </w:rPr>
+        <w:t>ExecutionPolicy</w:t>
+      </w:r>
+      <w:proofErr w:type="spellEnd"/>
+      <w:r>
+        <w:rPr>
+          <w:rFonts w:ascii="Open Sans" w:hAnsi="Open Sans" w:cs="Open Sans"/>
+          <w:color w:val="FFFFFF"/>
+          <w:sz w:val="20"/>
+          <w:szCs w:val="20"/>
+          <w:shd w:val="clear" w:color="auto" w:fill="202225"/>
+        </w:rPr>
+        <w:t xml:space="preserve"> </w:t>
+      </w:r>
+      <w:proofErr w:type="spellStart"/>
+      <w:r>
+        <w:rPr>
+          <w:rFonts w:ascii="Open Sans" w:hAnsi="Open Sans" w:cs="Open Sans"/>
+          <w:color w:val="FFFFFF"/>
+          <w:sz w:val="20"/>
+          <w:szCs w:val="20"/>
+          <w:shd w:val="clear" w:color="auto" w:fill="202225"/>
+        </w:rPr>
+        <w:t>Unrestricted</w:t>
+      </w:r>
+      <w:proofErr w:type="spellEnd"/>
+      <w:r>
+        <w:rPr>
+          <w:rFonts w:ascii="Open Sans" w:hAnsi="Open Sans" w:cs="Open Sans"/>
+          <w:color w:val="FFFFFF"/>
+          <w:sz w:val="20"/>
+          <w:szCs w:val="20"/>
+          <w:shd w:val="clear" w:color="auto" w:fill="202225"/>
+        </w:rPr>
         <w:t>( para Windows)</w:t>
       </w:r>
       <w:r>
@@ -299,7 +620,195 @@
           <w:lang w:eastAsia="pt-BR"/>
         </w:rPr>
         <w:br/>
-        <w:t>comando: tsc --init</w:t>
+        <w:t xml:space="preserve">comando: </w:t>
+      </w:r>
+      <w:proofErr w:type="spellStart"/>
+      <w:r>
+        <w:rPr>
+          <w:rFonts w:ascii="Segoe UI" w:eastAsia="Times New Roman" w:hAnsi="Segoe UI" w:cs="Segoe UI"/>
+          <w:color w:val="24292F"/>
+          <w:sz w:val="24"/>
+          <w:szCs w:val="24"/>
+          <w:lang w:eastAsia="pt-BR"/>
+        </w:rPr>
+        <w:t>tsc</w:t>
+      </w:r>
+      <w:proofErr w:type="spellEnd"/>
+      <w:r>
+        <w:rPr>
+          <w:rFonts w:ascii="Segoe UI" w:eastAsia="Times New Roman" w:hAnsi="Segoe UI" w:cs="Segoe UI"/>
+          <w:color w:val="24292F"/>
+          <w:sz w:val="24"/>
+          <w:szCs w:val="24"/>
+          <w:lang w:eastAsia="pt-BR"/>
+        </w:rPr>
+        <w:t xml:space="preserve"> </w:t>
+      </w:r>
+      <w:r>
+        <w:rPr>
+          <w:rFonts w:ascii="Segoe UI" w:eastAsia="Times New Roman" w:hAnsi="Segoe UI" w:cs="Segoe UI"/>
+          <w:color w:val="24292F"/>
+          <w:sz w:val="24"/>
+          <w:szCs w:val="24"/>
+          <w:lang w:eastAsia="pt-BR"/>
+        </w:rPr>
+        <w:t>–</w:t>
+      </w:r>
+      <w:proofErr w:type="spellStart"/>
+      <w:r>
+        <w:rPr>
+          <w:rFonts w:ascii="Segoe UI" w:eastAsia="Times New Roman" w:hAnsi="Segoe UI" w:cs="Segoe UI"/>
+          <w:color w:val="24292F"/>
+          <w:sz w:val="24"/>
+          <w:szCs w:val="24"/>
+          <w:lang w:eastAsia="pt-BR"/>
+        </w:rPr>
+        <w:t>init</w:t>
+      </w:r>
+      <w:proofErr w:type="spellEnd"/>
+      <w:r>
+        <w:rPr>
+          <w:rFonts w:ascii="Segoe UI" w:eastAsia="Times New Roman" w:hAnsi="Segoe UI" w:cs="Segoe UI"/>
+          <w:color w:val="24292F"/>
+          <w:sz w:val="24"/>
+          <w:szCs w:val="24"/>
+          <w:lang w:eastAsia="pt-BR"/>
+        </w:rPr>
+        <w:br/>
+        <w:t xml:space="preserve">comando: </w:t>
+      </w:r>
+      <w:proofErr w:type="spellStart"/>
+      <w:r>
+        <w:rPr>
+          <w:rFonts w:ascii="Segoe UI" w:eastAsia="Times New Roman" w:hAnsi="Segoe UI" w:cs="Segoe UI"/>
+          <w:color w:val="24292F"/>
+          <w:sz w:val="24"/>
+          <w:szCs w:val="24"/>
+          <w:lang w:eastAsia="pt-BR"/>
+        </w:rPr>
+        <w:t>npm</w:t>
+      </w:r>
+      <w:proofErr w:type="spellEnd"/>
+      <w:r>
+        <w:rPr>
+          <w:rFonts w:ascii="Segoe UI" w:eastAsia="Times New Roman" w:hAnsi="Segoe UI" w:cs="Segoe UI"/>
+          <w:color w:val="24292F"/>
+          <w:sz w:val="24"/>
+          <w:szCs w:val="24"/>
+          <w:lang w:eastAsia="pt-BR"/>
+        </w:rPr>
+        <w:t xml:space="preserve"> </w:t>
+      </w:r>
+      <w:proofErr w:type="spellStart"/>
+      <w:r>
+        <w:rPr>
+          <w:rFonts w:ascii="Segoe UI" w:eastAsia="Times New Roman" w:hAnsi="Segoe UI" w:cs="Segoe UI"/>
+          <w:color w:val="24292F"/>
+          <w:sz w:val="24"/>
+          <w:szCs w:val="24"/>
+          <w:lang w:eastAsia="pt-BR"/>
+        </w:rPr>
+        <w:t>install</w:t>
+      </w:r>
+      <w:proofErr w:type="spellEnd"/>
+      <w:r>
+        <w:rPr>
+          <w:rFonts w:ascii="Segoe UI" w:eastAsia="Times New Roman" w:hAnsi="Segoe UI" w:cs="Segoe UI"/>
+          <w:color w:val="24292F"/>
+          <w:sz w:val="24"/>
+          <w:szCs w:val="24"/>
+          <w:lang w:eastAsia="pt-BR"/>
+        </w:rPr>
+        <w:t xml:space="preserve"> -g </w:t>
+      </w:r>
+      <w:proofErr w:type="spellStart"/>
+      <w:r>
+        <w:rPr>
+          <w:rFonts w:ascii="Segoe UI" w:eastAsia="Times New Roman" w:hAnsi="Segoe UI" w:cs="Segoe UI"/>
+          <w:color w:val="24292F"/>
+          <w:sz w:val="24"/>
+          <w:szCs w:val="24"/>
+          <w:lang w:eastAsia="pt-BR"/>
+        </w:rPr>
+        <w:t>nodemon</w:t>
+      </w:r>
+      <w:proofErr w:type="spellEnd"/>
+      <w:r>
+        <w:rPr>
+          <w:rFonts w:ascii="Segoe UI" w:eastAsia="Times New Roman" w:hAnsi="Segoe UI" w:cs="Segoe UI"/>
+          <w:color w:val="24292F"/>
+          <w:sz w:val="24"/>
+          <w:szCs w:val="24"/>
+          <w:lang w:eastAsia="pt-BR"/>
+        </w:rPr>
+        <w:br/>
+        <w:t xml:space="preserve">comando: </w:t>
+      </w:r>
+      <w:proofErr w:type="spellStart"/>
+      <w:r>
+        <w:rPr>
+          <w:rFonts w:ascii="Segoe UI" w:eastAsia="Times New Roman" w:hAnsi="Segoe UI" w:cs="Segoe UI"/>
+          <w:color w:val="24292F"/>
+          <w:sz w:val="24"/>
+          <w:szCs w:val="24"/>
+          <w:lang w:eastAsia="pt-BR"/>
+        </w:rPr>
+        <w:t>npm</w:t>
+      </w:r>
+      <w:proofErr w:type="spellEnd"/>
+      <w:r>
+        <w:rPr>
+          <w:rFonts w:ascii="Segoe UI" w:eastAsia="Times New Roman" w:hAnsi="Segoe UI" w:cs="Segoe UI"/>
+          <w:color w:val="24292F"/>
+          <w:sz w:val="24"/>
+          <w:szCs w:val="24"/>
+          <w:lang w:eastAsia="pt-BR"/>
+        </w:rPr>
+        <w:t xml:space="preserve"> </w:t>
+      </w:r>
+      <w:proofErr w:type="spellStart"/>
+      <w:r>
+        <w:rPr>
+          <w:rFonts w:ascii="Segoe UI" w:eastAsia="Times New Roman" w:hAnsi="Segoe UI" w:cs="Segoe UI"/>
+          <w:color w:val="24292F"/>
+          <w:sz w:val="24"/>
+          <w:szCs w:val="24"/>
+          <w:lang w:eastAsia="pt-BR"/>
+        </w:rPr>
+        <w:t>install</w:t>
+      </w:r>
+      <w:proofErr w:type="spellEnd"/>
+      <w:r>
+        <w:rPr>
+          <w:rFonts w:ascii="Segoe UI" w:eastAsia="Times New Roman" w:hAnsi="Segoe UI" w:cs="Segoe UI"/>
+          <w:color w:val="24292F"/>
+          <w:sz w:val="24"/>
+          <w:szCs w:val="24"/>
+          <w:lang w:eastAsia="pt-BR"/>
+        </w:rPr>
+        <w:t xml:space="preserve"> -g </w:t>
+      </w:r>
+      <w:proofErr w:type="spellStart"/>
+      <w:r>
+        <w:rPr>
+          <w:rFonts w:ascii="Segoe UI" w:eastAsia="Times New Roman" w:hAnsi="Segoe UI" w:cs="Segoe UI"/>
+          <w:color w:val="24292F"/>
+          <w:sz w:val="24"/>
+          <w:szCs w:val="24"/>
+          <w:lang w:eastAsia="pt-BR"/>
+        </w:rPr>
+        <w:t>ts</w:t>
+      </w:r>
+      <w:proofErr w:type="spellEnd"/>
+      <w:r>
+        <w:rPr>
+          <w:rFonts w:ascii="Segoe UI" w:eastAsia="Times New Roman" w:hAnsi="Segoe UI" w:cs="Segoe UI"/>
+          <w:color w:val="24292F"/>
+          <w:sz w:val="24"/>
+          <w:szCs w:val="24"/>
+          <w:lang w:eastAsia="pt-BR"/>
+        </w:rPr>
+        <w:t>-node</w:t>
       </w:r>
     </w:p>
     <w:p/>
@@ -313,8 +822,13 @@
         </w:numPr>
       </w:pPr>
       <w:r>
-        <w:t>Instalação FrontEnd</w:t>
-      </w:r>
+        <w:t xml:space="preserve">Instalação </w:t>
+      </w:r>
+      <w:proofErr w:type="spellStart"/>
+      <w:r>
+        <w:t>FrontEnd</w:t>
+      </w:r>
+      <w:proofErr w:type="spellEnd"/>
     </w:p>
     <w:p>
       <w:pPr>
@@ -325,29 +839,113 @@
           <w:shd w:val="clear" w:color="auto" w:fill="FFFFFF"/>
         </w:rPr>
       </w:pPr>
+      <w:proofErr w:type="spellStart"/>
       <w:r>
         <w:rPr>
           <w:rFonts w:ascii="Segoe UI" w:hAnsi="Segoe UI" w:cs="Segoe UI"/>
           <w:color w:val="24292F"/>
           <w:shd w:val="clear" w:color="auto" w:fill="FFFFFF"/>
         </w:rPr>
-        <w:t>npx create-react-app frontend</w:t>
-      </w:r>
+        <w:t>npx</w:t>
+      </w:r>
+      <w:proofErr w:type="spellEnd"/>
       <w:r>
         <w:rPr>
           <w:rFonts w:ascii="Segoe UI" w:hAnsi="Segoe UI" w:cs="Segoe UI"/>
           <w:color w:val="24292F"/>
           <w:shd w:val="clear" w:color="auto" w:fill="FFFFFF"/>
         </w:rPr>
+        <w:t xml:space="preserve"> </w:t>
+      </w:r>
+      <w:proofErr w:type="spellStart"/>
+      <w:r>
+        <w:rPr>
+          <w:rFonts w:ascii="Segoe UI" w:hAnsi="Segoe UI" w:cs="Segoe UI"/>
+          <w:color w:val="24292F"/>
+          <w:shd w:val="clear" w:color="auto" w:fill="FFFFFF"/>
+        </w:rPr>
+        <w:t>create</w:t>
+      </w:r>
+      <w:proofErr w:type="spellEnd"/>
+      <w:r>
+        <w:rPr>
+          <w:rFonts w:ascii="Segoe UI" w:hAnsi="Segoe UI" w:cs="Segoe UI"/>
+          <w:color w:val="24292F"/>
+          <w:shd w:val="clear" w:color="auto" w:fill="FFFFFF"/>
+        </w:rPr>
+        <w:t>-</w:t>
+      </w:r>
+      <w:proofErr w:type="spellStart"/>
+      <w:r>
+        <w:rPr>
+          <w:rFonts w:ascii="Segoe UI" w:hAnsi="Segoe UI" w:cs="Segoe UI"/>
+          <w:color w:val="24292F"/>
+          <w:shd w:val="clear" w:color="auto" w:fill="FFFFFF"/>
+        </w:rPr>
+        <w:t>react</w:t>
+      </w:r>
+      <w:proofErr w:type="spellEnd"/>
+      <w:r>
+        <w:rPr>
+          <w:rFonts w:ascii="Segoe UI" w:hAnsi="Segoe UI" w:cs="Segoe UI"/>
+          <w:color w:val="24292F"/>
+          <w:shd w:val="clear" w:color="auto" w:fill="FFFFFF"/>
+        </w:rPr>
+        <w:t xml:space="preserve">-app </w:t>
+      </w:r>
+      <w:proofErr w:type="spellStart"/>
+      <w:r>
+        <w:rPr>
+          <w:rFonts w:ascii="Segoe UI" w:hAnsi="Segoe UI" w:cs="Segoe UI"/>
+          <w:color w:val="24292F"/>
+          <w:shd w:val="clear" w:color="auto" w:fill="FFFFFF"/>
+        </w:rPr>
+        <w:t>frontend</w:t>
+      </w:r>
+      <w:proofErr w:type="spellEnd"/>
+      <w:r>
+        <w:rPr>
+          <w:rFonts w:ascii="Segoe UI" w:hAnsi="Segoe UI" w:cs="Segoe UI"/>
+          <w:color w:val="24292F"/>
+          <w:shd w:val="clear" w:color="auto" w:fill="FFFFFF"/>
+        </w:rPr>
         <w:br/>
       </w:r>
+      <w:proofErr w:type="spellStart"/>
       <w:r>
         <w:rPr>
           <w:rFonts w:ascii="Segoe UI" w:hAnsi="Segoe UI" w:cs="Segoe UI"/>
           <w:color w:val="24292F"/>
           <w:shd w:val="clear" w:color="auto" w:fill="FFFFFF"/>
         </w:rPr>
-        <w:t>npm i material-components-web</w:t>
+        <w:t>npm</w:t>
+      </w:r>
+      <w:proofErr w:type="spellEnd"/>
+      <w:r>
+        <w:rPr>
+          <w:rFonts w:ascii="Segoe UI" w:hAnsi="Segoe UI" w:cs="Segoe UI"/>
+          <w:color w:val="24292F"/>
+          <w:shd w:val="clear" w:color="auto" w:fill="FFFFFF"/>
+        </w:rPr>
+        <w:t xml:space="preserve"> i material-</w:t>
+      </w:r>
+      <w:proofErr w:type="spellStart"/>
+      <w:r>
+        <w:rPr>
+          <w:rFonts w:ascii="Segoe UI" w:hAnsi="Segoe UI" w:cs="Segoe UI"/>
+          <w:color w:val="24292F"/>
+          <w:shd w:val="clear" w:color="auto" w:fill="FFFFFF"/>
+        </w:rPr>
+        <w:t>components</w:t>
+      </w:r>
+      <w:proofErr w:type="spellEnd"/>
+      <w:r>
+        <w:rPr>
+          <w:rFonts w:ascii="Segoe UI" w:hAnsi="Segoe UI" w:cs="Segoe UI"/>
+          <w:color w:val="24292F"/>
+          <w:shd w:val="clear" w:color="auto" w:fill="FFFFFF"/>
+        </w:rPr>
+        <w:t>-web</w:t>
       </w:r>
     </w:p>
     <w:p>
@@ -365,8 +963,13 @@
         </w:numPr>
       </w:pPr>
       <w:r>
-        <w:t>Rotinas Beckend</w:t>
-      </w:r>
+        <w:t xml:space="preserve">Rotinas </w:t>
+      </w:r>
+      <w:proofErr w:type="spellStart"/>
+      <w:r>
+        <w:t>Beckend</w:t>
+      </w:r>
+      <w:proofErr w:type="spellEnd"/>
     </w:p>
     <w:p/>
     <w:p>
@@ -378,8 +981,13 @@
         </w:numPr>
       </w:pPr>
       <w:r>
-        <w:t>Rotinas FrontEnd</w:t>
-      </w:r>
+        <w:t xml:space="preserve">Rotinas </w:t>
+      </w:r>
+      <w:proofErr w:type="spellStart"/>
+      <w:r>
+        <w:t>FrontEnd</w:t>
+      </w:r>
+      <w:proofErr w:type="spellEnd"/>
     </w:p>
     <w:p>
       <w:pPr>
@@ -410,8 +1018,13 @@
         <w:pStyle w:val="PargrafodaLista"/>
       </w:pPr>
       <w:r>
-        <w:t>Cadastro de Usuario</w:t>
-      </w:r>
+        <w:t xml:space="preserve">Cadastro de </w:t>
+      </w:r>
+      <w:proofErr w:type="spellStart"/>
+      <w:r>
+        <w:t>Usuario</w:t>
+      </w:r>
+      <w:proofErr w:type="spellEnd"/>
     </w:p>
     <w:p>
       <w:pPr>

</xml_diff>

<commit_message>
Criação da Variável de ambiente
</commit_message>
<xml_diff>
--- a/Docs/Documentação Projeto Agenda.docx
+++ b/Docs/Documentação Projeto Agenda.docx
@@ -395,6 +395,27 @@
         </w:rPr>
         <w:t>npm install -g ts-node</w:t>
       </w:r>
+      <w:r>
+        <w:rPr>
+          <w:rFonts w:ascii="Segoe UI" w:eastAsia="Times New Roman" w:hAnsi="Segoe UI" w:cs="Segoe UI"/>
+          <w:color w:val="24292F"/>
+          <w:sz w:val="24"/>
+          <w:szCs w:val="24"/>
+          <w:lang w:eastAsia="pt-BR"/>
+        </w:rPr>
+        <w:br/>
+        <w:t xml:space="preserve">comando: </w:t>
+      </w:r>
+      <w:r>
+        <w:rPr>
+          <w:rFonts w:ascii="Segoe UI" w:eastAsia="Times New Roman" w:hAnsi="Segoe UI" w:cs="Segoe UI"/>
+          <w:color w:val="24292F"/>
+          <w:sz w:val="24"/>
+          <w:szCs w:val="24"/>
+          <w:lang w:eastAsia="pt-BR"/>
+        </w:rPr>
+        <w:t>npm install dotenv</w:t>
+      </w:r>
     </w:p>
     <w:p>
       <w:pPr>
@@ -418,8 +439,6 @@
       </w:r>
       <w:r>
         <w:br/>
-      </w:r>
-      <w:r>
         <w:t xml:space="preserve">-- Instalando o lucid </w:t>
       </w:r>
       <w:r>
@@ -444,6 +463,7 @@
         </w:numPr>
       </w:pPr>
       <w:r>
+        <w:lastRenderedPageBreak/>
         <w:t>Instalação FrontEnd</w:t>
       </w:r>
     </w:p>
@@ -462,7 +482,6 @@
           <w:color w:val="24292F"/>
           <w:shd w:val="clear" w:color="auto" w:fill="FFFFFF"/>
         </w:rPr>
-        <w:lastRenderedPageBreak/>
         <w:t>npx create-react-app frontend</w:t>
       </w:r>
       <w:r>

</xml_diff>